<commit_message>
feat: Database slides and project contents
</commit_message>
<xml_diff>
--- a/2022Spring/Database/ap-CLASS/Database_Project_Roles1.docx
+++ b/2022Spring/Database/ap-CLASS/Database_Project_Roles1.docx
@@ -42,7 +42,406 @@
           </wp:inline>
         </w:drawing>
       </w:r>
+    </w:p>
+    <w:p/>
+    <w:p>
+      <w:r>
+        <w:drawing>
+          <wp:inline distT="0" distB="0" distL="114300" distR="114300">
+            <wp:extent cx="8217535" cy="4125595"/>
+            <wp:effectExtent l="0" t="0" r="12065" b="1905"/>
+            <wp:docPr id="10" name="图片 9"/>
+            <wp:cNvGraphicFramePr>
+              <a:graphicFrameLocks xmlns:a="http://schemas.openxmlformats.org/drawingml/2006/main" noChangeAspect="1"/>
+            </wp:cNvGraphicFramePr>
+            <a:graphic xmlns:a="http://schemas.openxmlformats.org/drawingml/2006/main">
+              <a:graphicData uri="http://schemas.openxmlformats.org/drawingml/2006/picture">
+                <pic:pic xmlns:pic="http://schemas.openxmlformats.org/drawingml/2006/picture">
+                  <pic:nvPicPr>
+                    <pic:cNvPr id="10" name="图片 9"/>
+                    <pic:cNvPicPr>
+                      <a:picLocks noChangeAspect="1"/>
+                    </pic:cNvPicPr>
+                  </pic:nvPicPr>
+                  <pic:blipFill>
+                    <a:blip r:embed="rId7"/>
+                    <a:stretch>
+                      <a:fillRect/>
+                    </a:stretch>
+                  </pic:blipFill>
+                  <pic:spPr>
+                    <a:xfrm>
+                      <a:off x="0" y="0"/>
+                      <a:ext cx="8217535" cy="4125595"/>
+                    </a:xfrm>
+                    <a:prstGeom prst="rect">
+                      <a:avLst/>
+                    </a:prstGeom>
+                    <a:noFill/>
+                    <a:ln>
+                      <a:noFill/>
+                    </a:ln>
+                  </pic:spPr>
+                </pic:pic>
+              </a:graphicData>
+            </a:graphic>
+          </wp:inline>
+        </w:drawing>
+      </w:r>
+    </w:p>
+    <w:p>
+      <w:r>
+        <w:drawing>
+          <wp:inline distT="0" distB="0" distL="114300" distR="114300">
+            <wp:extent cx="8214995" cy="4115435"/>
+            <wp:effectExtent l="0" t="0" r="1905" b="12065"/>
+            <wp:docPr id="3" name="图片 2"/>
+            <wp:cNvGraphicFramePr>
+              <a:graphicFrameLocks xmlns:a="http://schemas.openxmlformats.org/drawingml/2006/main" noChangeAspect="1"/>
+            </wp:cNvGraphicFramePr>
+            <a:graphic xmlns:a="http://schemas.openxmlformats.org/drawingml/2006/main">
+              <a:graphicData uri="http://schemas.openxmlformats.org/drawingml/2006/picture">
+                <pic:pic xmlns:pic="http://schemas.openxmlformats.org/drawingml/2006/picture">
+                  <pic:nvPicPr>
+                    <pic:cNvPr id="3" name="图片 2"/>
+                    <pic:cNvPicPr>
+                      <a:picLocks noChangeAspect="1"/>
+                    </pic:cNvPicPr>
+                  </pic:nvPicPr>
+                  <pic:blipFill>
+                    <a:blip r:embed="rId8"/>
+                    <a:stretch>
+                      <a:fillRect/>
+                    </a:stretch>
+                  </pic:blipFill>
+                  <pic:spPr>
+                    <a:xfrm>
+                      <a:off x="0" y="0"/>
+                      <a:ext cx="8214995" cy="4115435"/>
+                    </a:xfrm>
+                    <a:prstGeom prst="rect">
+                      <a:avLst/>
+                    </a:prstGeom>
+                    <a:noFill/>
+                    <a:ln>
+                      <a:noFill/>
+                    </a:ln>
+                  </pic:spPr>
+                </pic:pic>
+              </a:graphicData>
+            </a:graphic>
+          </wp:inline>
+        </w:drawing>
+      </w:r>
+      <w:r>
+        <w:drawing>
+          <wp:inline distT="0" distB="0" distL="114300" distR="114300">
+            <wp:extent cx="8217535" cy="4145280"/>
+            <wp:effectExtent l="0" t="0" r="12065" b="7620"/>
+            <wp:docPr id="4" name="图片 3"/>
+            <wp:cNvGraphicFramePr>
+              <a:graphicFrameLocks xmlns:a="http://schemas.openxmlformats.org/drawingml/2006/main" noChangeAspect="1"/>
+            </wp:cNvGraphicFramePr>
+            <a:graphic xmlns:a="http://schemas.openxmlformats.org/drawingml/2006/main">
+              <a:graphicData uri="http://schemas.openxmlformats.org/drawingml/2006/picture">
+                <pic:pic xmlns:pic="http://schemas.openxmlformats.org/drawingml/2006/picture">
+                  <pic:nvPicPr>
+                    <pic:cNvPr id="4" name="图片 3"/>
+                    <pic:cNvPicPr>
+                      <a:picLocks noChangeAspect="1"/>
+                    </pic:cNvPicPr>
+                  </pic:nvPicPr>
+                  <pic:blipFill>
+                    <a:blip r:embed="rId9"/>
+                    <a:stretch>
+                      <a:fillRect/>
+                    </a:stretch>
+                  </pic:blipFill>
+                  <pic:spPr>
+                    <a:xfrm>
+                      <a:off x="0" y="0"/>
+                      <a:ext cx="8217535" cy="4145280"/>
+                    </a:xfrm>
+                    <a:prstGeom prst="rect">
+                      <a:avLst/>
+                    </a:prstGeom>
+                    <a:noFill/>
+                    <a:ln>
+                      <a:noFill/>
+                    </a:ln>
+                  </pic:spPr>
+                </pic:pic>
+              </a:graphicData>
+            </a:graphic>
+          </wp:inline>
+        </w:drawing>
+      </w:r>
+      <w:r>
+        <w:drawing>
+          <wp:inline distT="0" distB="0" distL="114300" distR="114300">
+            <wp:extent cx="8217535" cy="4106545"/>
+            <wp:effectExtent l="0" t="0" r="12065" b="8255"/>
+            <wp:docPr id="6" name="图片 5"/>
+            <wp:cNvGraphicFramePr>
+              <a:graphicFrameLocks xmlns:a="http://schemas.openxmlformats.org/drawingml/2006/main" noChangeAspect="1"/>
+            </wp:cNvGraphicFramePr>
+            <a:graphic xmlns:a="http://schemas.openxmlformats.org/drawingml/2006/main">
+              <a:graphicData uri="http://schemas.openxmlformats.org/drawingml/2006/picture">
+                <pic:pic xmlns:pic="http://schemas.openxmlformats.org/drawingml/2006/picture">
+                  <pic:nvPicPr>
+                    <pic:cNvPr id="6" name="图片 5"/>
+                    <pic:cNvPicPr>
+                      <a:picLocks noChangeAspect="1"/>
+                    </pic:cNvPicPr>
+                  </pic:nvPicPr>
+                  <pic:blipFill>
+                    <a:blip r:embed="rId10"/>
+                    <a:stretch>
+                      <a:fillRect/>
+                    </a:stretch>
+                  </pic:blipFill>
+                  <pic:spPr>
+                    <a:xfrm>
+                      <a:off x="0" y="0"/>
+                      <a:ext cx="8217535" cy="4106545"/>
+                    </a:xfrm>
+                    <a:prstGeom prst="rect">
+                      <a:avLst/>
+                    </a:prstGeom>
+                    <a:noFill/>
+                    <a:ln>
+                      <a:noFill/>
+                    </a:ln>
+                  </pic:spPr>
+                </pic:pic>
+              </a:graphicData>
+            </a:graphic>
+          </wp:inline>
+        </w:drawing>
+      </w:r>
+      <w:r>
+        <w:drawing>
+          <wp:inline distT="0" distB="0" distL="114300" distR="114300">
+            <wp:extent cx="8214995" cy="4142740"/>
+            <wp:effectExtent l="0" t="0" r="1905" b="10160"/>
+            <wp:docPr id="7" name="图片 6"/>
+            <wp:cNvGraphicFramePr>
+              <a:graphicFrameLocks xmlns:a="http://schemas.openxmlformats.org/drawingml/2006/main" noChangeAspect="1"/>
+            </wp:cNvGraphicFramePr>
+            <a:graphic xmlns:a="http://schemas.openxmlformats.org/drawingml/2006/main">
+              <a:graphicData uri="http://schemas.openxmlformats.org/drawingml/2006/picture">
+                <pic:pic xmlns:pic="http://schemas.openxmlformats.org/drawingml/2006/picture">
+                  <pic:nvPicPr>
+                    <pic:cNvPr id="7" name="图片 6"/>
+                    <pic:cNvPicPr>
+                      <a:picLocks noChangeAspect="1"/>
+                    </pic:cNvPicPr>
+                  </pic:nvPicPr>
+                  <pic:blipFill>
+                    <a:blip r:embed="rId11"/>
+                    <a:stretch>
+                      <a:fillRect/>
+                    </a:stretch>
+                  </pic:blipFill>
+                  <pic:spPr>
+                    <a:xfrm>
+                      <a:off x="0" y="0"/>
+                      <a:ext cx="8214995" cy="4142740"/>
+                    </a:xfrm>
+                    <a:prstGeom prst="rect">
+                      <a:avLst/>
+                    </a:prstGeom>
+                    <a:noFill/>
+                    <a:ln>
+                      <a:noFill/>
+                    </a:ln>
+                  </pic:spPr>
+                </pic:pic>
+              </a:graphicData>
+            </a:graphic>
+          </wp:inline>
+        </w:drawing>
+      </w:r>
+    </w:p>
+    <w:p>
+      <w:r>
+        <w:drawing>
+          <wp:inline distT="0" distB="0" distL="114300" distR="114300">
+            <wp:extent cx="8217535" cy="4115435"/>
+            <wp:effectExtent l="0" t="0" r="12065" b="12065"/>
+            <wp:docPr id="8" name="图片 7"/>
+            <wp:cNvGraphicFramePr>
+              <a:graphicFrameLocks xmlns:a="http://schemas.openxmlformats.org/drawingml/2006/main" noChangeAspect="1"/>
+            </wp:cNvGraphicFramePr>
+            <a:graphic xmlns:a="http://schemas.openxmlformats.org/drawingml/2006/main">
+              <a:graphicData uri="http://schemas.openxmlformats.org/drawingml/2006/picture">
+                <pic:pic xmlns:pic="http://schemas.openxmlformats.org/drawingml/2006/picture">
+                  <pic:nvPicPr>
+                    <pic:cNvPr id="8" name="图片 7"/>
+                    <pic:cNvPicPr>
+                      <a:picLocks noChangeAspect="1"/>
+                    </pic:cNvPicPr>
+                  </pic:nvPicPr>
+                  <pic:blipFill>
+                    <a:blip r:embed="rId12"/>
+                    <a:stretch>
+                      <a:fillRect/>
+                    </a:stretch>
+                  </pic:blipFill>
+                  <pic:spPr>
+                    <a:xfrm>
+                      <a:off x="0" y="0"/>
+                      <a:ext cx="8217535" cy="4115435"/>
+                    </a:xfrm>
+                    <a:prstGeom prst="rect">
+                      <a:avLst/>
+                    </a:prstGeom>
+                    <a:noFill/>
+                    <a:ln>
+                      <a:noFill/>
+                    </a:ln>
+                  </pic:spPr>
+                </pic:pic>
+              </a:graphicData>
+            </a:graphic>
+          </wp:inline>
+        </w:drawing>
+      </w:r>
+      <w:r>
+        <w:drawing>
+          <wp:inline distT="0" distB="0" distL="114300" distR="114300">
+            <wp:extent cx="8217535" cy="4123690"/>
+            <wp:effectExtent l="0" t="0" r="12065" b="3810"/>
+            <wp:docPr id="9" name="图片 8"/>
+            <wp:cNvGraphicFramePr>
+              <a:graphicFrameLocks xmlns:a="http://schemas.openxmlformats.org/drawingml/2006/main" noChangeAspect="1"/>
+            </wp:cNvGraphicFramePr>
+            <a:graphic xmlns:a="http://schemas.openxmlformats.org/drawingml/2006/main">
+              <a:graphicData uri="http://schemas.openxmlformats.org/drawingml/2006/picture">
+                <pic:pic xmlns:pic="http://schemas.openxmlformats.org/drawingml/2006/picture">
+                  <pic:nvPicPr>
+                    <pic:cNvPr id="9" name="图片 8"/>
+                    <pic:cNvPicPr>
+                      <a:picLocks noChangeAspect="1"/>
+                    </pic:cNvPicPr>
+                  </pic:nvPicPr>
+                  <pic:blipFill>
+                    <a:blip r:embed="rId13"/>
+                    <a:stretch>
+                      <a:fillRect/>
+                    </a:stretch>
+                  </pic:blipFill>
+                  <pic:spPr>
+                    <a:xfrm>
+                      <a:off x="0" y="0"/>
+                      <a:ext cx="8217535" cy="4123690"/>
+                    </a:xfrm>
+                    <a:prstGeom prst="rect">
+                      <a:avLst/>
+                    </a:prstGeom>
+                    <a:noFill/>
+                    <a:ln>
+                      <a:noFill/>
+                    </a:ln>
+                  </pic:spPr>
+                </pic:pic>
+              </a:graphicData>
+            </a:graphic>
+          </wp:inline>
+        </w:drawing>
+      </w:r>
+    </w:p>
+    <w:p/>
+    <w:p>
+      <w:r>
+        <w:drawing>
+          <wp:inline distT="0" distB="0" distL="114300" distR="114300">
+            <wp:extent cx="8224520" cy="4135755"/>
+            <wp:effectExtent l="0" t="0" r="5080" b="4445"/>
+            <wp:docPr id="12" name="图片 10"/>
+            <wp:cNvGraphicFramePr>
+              <a:graphicFrameLocks xmlns:a="http://schemas.openxmlformats.org/drawingml/2006/main" noChangeAspect="1"/>
+            </wp:cNvGraphicFramePr>
+            <a:graphic xmlns:a="http://schemas.openxmlformats.org/drawingml/2006/main">
+              <a:graphicData uri="http://schemas.openxmlformats.org/drawingml/2006/picture">
+                <pic:pic xmlns:pic="http://schemas.openxmlformats.org/drawingml/2006/picture">
+                  <pic:nvPicPr>
+                    <pic:cNvPr id="12" name="图片 10"/>
+                    <pic:cNvPicPr>
+                      <a:picLocks noChangeAspect="1"/>
+                    </pic:cNvPicPr>
+                  </pic:nvPicPr>
+                  <pic:blipFill>
+                    <a:blip r:embed="rId14"/>
+                    <a:stretch>
+                      <a:fillRect/>
+                    </a:stretch>
+                  </pic:blipFill>
+                  <pic:spPr>
+                    <a:xfrm>
+                      <a:off x="0" y="0"/>
+                      <a:ext cx="8224520" cy="4135755"/>
+                    </a:xfrm>
+                    <a:prstGeom prst="rect">
+                      <a:avLst/>
+                    </a:prstGeom>
+                    <a:noFill/>
+                    <a:ln>
+                      <a:noFill/>
+                    </a:ln>
+                  </pic:spPr>
+                </pic:pic>
+              </a:graphicData>
+            </a:graphic>
+          </wp:inline>
+        </w:drawing>
+      </w:r>
+    </w:p>
+    <w:p>
       <w:bookmarkStart w:id="0" w:name="_GoBack"/>
+      <w:r>
+        <w:drawing>
+          <wp:inline distT="0" distB="0" distL="114300" distR="114300">
+            <wp:extent cx="8218170" cy="4124960"/>
+            <wp:effectExtent l="0" t="0" r="11430" b="2540"/>
+            <wp:docPr id="13" name="图片 11"/>
+            <wp:cNvGraphicFramePr>
+              <a:graphicFrameLocks xmlns:a="http://schemas.openxmlformats.org/drawingml/2006/main" noChangeAspect="1"/>
+            </wp:cNvGraphicFramePr>
+            <a:graphic xmlns:a="http://schemas.openxmlformats.org/drawingml/2006/main">
+              <a:graphicData uri="http://schemas.openxmlformats.org/drawingml/2006/picture">
+                <pic:pic xmlns:pic="http://schemas.openxmlformats.org/drawingml/2006/picture">
+                  <pic:nvPicPr>
+                    <pic:cNvPr id="13" name="图片 11"/>
+                    <pic:cNvPicPr>
+                      <a:picLocks noChangeAspect="1"/>
+                    </pic:cNvPicPr>
+                  </pic:nvPicPr>
+                  <pic:blipFill>
+                    <a:blip r:embed="rId15"/>
+                    <a:stretch>
+                      <a:fillRect/>
+                    </a:stretch>
+                  </pic:blipFill>
+                  <pic:spPr>
+                    <a:xfrm>
+                      <a:off x="0" y="0"/>
+                      <a:ext cx="8218170" cy="4124960"/>
+                    </a:xfrm>
+                    <a:prstGeom prst="rect">
+                      <a:avLst/>
+                    </a:prstGeom>
+                    <a:noFill/>
+                    <a:ln>
+                      <a:noFill/>
+                    </a:ln>
+                  </pic:spPr>
+                </pic:pic>
+              </a:graphicData>
+            </a:graphic>
+          </wp:inline>
+        </w:drawing>
+      </w:r>
       <w:bookmarkEnd w:id="0"/>
     </w:p>
     <w:sectPr>
@@ -110,7 +509,7 @@
   <w:docDefaults>
     <w:rPrDefault>
       <w:rPr>
-        <w:rFonts w:asciiTheme="minorHAnsi" w:hAnsiTheme="minorHAnsi" w:eastAsiaTheme="minorHAnsi" w:cstheme="minorBidi"/>
+        <w:rFonts w:ascii="Times New Roman" w:hAnsi="Times New Roman" w:eastAsia="宋体" w:cs="Times New Roman"/>
       </w:rPr>
     </w:rPrDefault>
     <w:pPrDefault/>

</xml_diff>